<commit_message>
set up some more data collection so we can aggregate estimated medical cost by category
</commit_message>
<xml_diff>
--- a/Medical Yearly Costs/Cost Calibration Study Materials Planning.docx
+++ b/Medical Yearly Costs/Cost Calibration Study Materials Planning.docx
@@ -30,23 +30,7 @@
           <w:sz w:val="24"/>
           <w:szCs w:val="24"/>
         </w:rPr>
-        <w:t xml:space="preserve">The FEHB Brochures are ‘models of clarity’ written well and to be easy to understand, much </w:t>
-      </w:r>
-      <w:proofErr w:type="spellStart"/>
-      <w:r>
-        <w:rPr>
-          <w:sz w:val="24"/>
-          <w:szCs w:val="24"/>
-        </w:rPr>
-        <w:t>moreso</w:t>
-      </w:r>
-      <w:proofErr w:type="spellEnd"/>
-      <w:r>
-        <w:rPr>
-          <w:sz w:val="24"/>
-          <w:szCs w:val="24"/>
-        </w:rPr>
-        <w:t xml:space="preserve"> than public or private insurance. Yet, with 280 plans, and brochures being 65-77 pages on average in length!?!</w:t>
+        <w:t>The FEHB Brochures are ‘models of clarity’ written well and to be easy to understand, much moreso than public or private insurance. Yet, with 280 plans, and brochures being 65-77 pages on average in length!?!</w:t>
       </w:r>
     </w:p>
     <w:p>
@@ -1080,6 +1064,100 @@
           <w:sz w:val="24"/>
           <w:szCs w:val="24"/>
         </w:rPr>
+        <w:t>Out of pocket: 83,424</w:t>
+      </w:r>
+    </w:p>
+    <w:p>
+      <w:pPr>
+        <w:pStyle w:val="ListParagraph"/>
+        <w:numPr>
+          <w:ilvl w:val="1"/>
+          <w:numId w:val="1"/>
+        </w:numPr>
+        <w:rPr>
+          <w:sz w:val="24"/>
+          <w:szCs w:val="24"/>
+        </w:rPr>
+      </w:pPr>
+      <w:r>
+        <w:rPr>
+          <w:sz w:val="24"/>
+          <w:szCs w:val="24"/>
+        </w:rPr>
+        <w:t>Private Insurance: 2,325</w:t>
+      </w:r>
+    </w:p>
+    <w:p>
+      <w:pPr>
+        <w:pStyle w:val="ListParagraph"/>
+        <w:numPr>
+          <w:ilvl w:val="1"/>
+          <w:numId w:val="1"/>
+        </w:numPr>
+        <w:rPr>
+          <w:sz w:val="24"/>
+          <w:szCs w:val="24"/>
+        </w:rPr>
+      </w:pPr>
+      <w:r>
+        <w:rPr>
+          <w:sz w:val="24"/>
+          <w:szCs w:val="24"/>
+        </w:rPr>
+        <w:t xml:space="preserve">Non-Private (Medicare, Medicaid, CHIP, DOD, VA): </w:t>
+      </w:r>
+      <w:r>
+        <w:rPr>
+          <w:sz w:val="24"/>
+          <w:szCs w:val="24"/>
+        </w:rPr>
+        <w:t>2,325</w:t>
+      </w:r>
+    </w:p>
+    <w:p>
+      <w:pPr>
+        <w:pStyle w:val="ListParagraph"/>
+        <w:numPr>
+          <w:ilvl w:val="0"/>
+          <w:numId w:val="1"/>
+        </w:numPr>
+        <w:rPr>
+          <w:sz w:val="24"/>
+          <w:szCs w:val="24"/>
+        </w:rPr>
+      </w:pPr>
+      <w:r>
+        <w:rPr>
+          <w:sz w:val="24"/>
+          <w:szCs w:val="24"/>
+        </w:rPr>
+        <w:t xml:space="preserve">Prescription Drugs: </w:t>
+      </w:r>
+      <w:r>
+        <w:rPr>
+          <w:sz w:val="24"/>
+          <w:szCs w:val="24"/>
+        </w:rPr>
+        <w:t>348,411</w:t>
+      </w:r>
+    </w:p>
+    <w:p>
+      <w:pPr>
+        <w:pStyle w:val="ListParagraph"/>
+        <w:numPr>
+          <w:ilvl w:val="1"/>
+          <w:numId w:val="1"/>
+        </w:numPr>
+        <w:rPr>
+          <w:sz w:val="24"/>
+          <w:szCs w:val="24"/>
+        </w:rPr>
+      </w:pPr>
+      <w:r>
+        <w:rPr>
+          <w:sz w:val="24"/>
+          <w:szCs w:val="24"/>
+        </w:rPr>
         <w:t xml:space="preserve">Out of pocket: </w:t>
       </w:r>
       <w:r>
@@ -1087,7 +1165,7 @@
           <w:sz w:val="24"/>
           <w:szCs w:val="24"/>
         </w:rPr>
-        <w:t>83,424</w:t>
+        <w:t>46,460</w:t>
       </w:r>
     </w:p>
     <w:p>
@@ -1114,7 +1192,7 @@
           <w:sz w:val="24"/>
           <w:szCs w:val="24"/>
         </w:rPr>
-        <w:t>2,325</w:t>
+        <w:t>140,888</w:t>
       </w:r>
     </w:p>
     <w:p>
@@ -1141,7 +1219,21 @@
           <w:sz w:val="24"/>
           <w:szCs w:val="24"/>
         </w:rPr>
-        <w:t>2,325</w:t>
+        <w:t>156</w:t>
+      </w:r>
+      <w:r>
+        <w:rPr>
+          <w:sz w:val="24"/>
+          <w:szCs w:val="24"/>
+        </w:rPr>
+        <w:t>,</w:t>
+      </w:r>
+      <w:r>
+        <w:rPr>
+          <w:sz w:val="24"/>
+          <w:szCs w:val="24"/>
+        </w:rPr>
+        <w:t>699</w:t>
       </w:r>
     </w:p>
     <w:p>
@@ -1161,14 +1253,14 @@
           <w:sz w:val="24"/>
           <w:szCs w:val="24"/>
         </w:rPr>
-        <w:t xml:space="preserve">Prescription Drugs: </w:t>
-      </w:r>
-      <w:r>
-        <w:rPr>
-          <w:sz w:val="24"/>
-          <w:szCs w:val="24"/>
-        </w:rPr>
-        <w:t>348,411</w:t>
+        <w:t xml:space="preserve">Durable Medical Equipment (retail eyeglasses, hearing aids, wheelchairs, etc.): </w:t>
+      </w:r>
+      <w:r>
+        <w:rPr>
+          <w:sz w:val="24"/>
+          <w:szCs w:val="24"/>
+        </w:rPr>
+        <w:t>54,904</w:t>
       </w:r>
     </w:p>
     <w:p>
@@ -1195,7 +1287,7 @@
           <w:sz w:val="24"/>
           <w:szCs w:val="24"/>
         </w:rPr>
-        <w:t>46,460</w:t>
+        <w:t>23,270</w:t>
       </w:r>
     </w:p>
     <w:p>
@@ -1222,7 +1314,7 @@
           <w:sz w:val="24"/>
           <w:szCs w:val="24"/>
         </w:rPr>
-        <w:t>140,888</w:t>
+        <w:t>10,584</w:t>
       </w:r>
     </w:p>
     <w:p>
@@ -1249,21 +1341,7 @@
           <w:sz w:val="24"/>
           <w:szCs w:val="24"/>
         </w:rPr>
-        <w:t>156</w:t>
-      </w:r>
-      <w:r>
-        <w:rPr>
-          <w:sz w:val="24"/>
-          <w:szCs w:val="24"/>
-        </w:rPr>
-        <w:t>,</w:t>
-      </w:r>
-      <w:r>
-        <w:rPr>
-          <w:sz w:val="24"/>
-          <w:szCs w:val="24"/>
-        </w:rPr>
-        <w:t>699</w:t>
+        <w:t>19,957</w:t>
       </w:r>
     </w:p>
     <w:p>
@@ -1283,41 +1361,34 @@
           <w:sz w:val="24"/>
           <w:szCs w:val="24"/>
         </w:rPr>
-        <w:t xml:space="preserve">Durable Medical Equipment (retail eyeglasses, hearing aids, wheelchairs, etc.): </w:t>
-      </w:r>
-      <w:r>
-        <w:rPr>
-          <w:sz w:val="24"/>
-          <w:szCs w:val="24"/>
-        </w:rPr>
-        <w:t>54,904</w:t>
-      </w:r>
-    </w:p>
-    <w:p>
-      <w:pPr>
-        <w:pStyle w:val="ListParagraph"/>
-        <w:numPr>
-          <w:ilvl w:val="1"/>
-          <w:numId w:val="1"/>
-        </w:numPr>
-        <w:rPr>
-          <w:sz w:val="24"/>
-          <w:szCs w:val="24"/>
-        </w:rPr>
-      </w:pPr>
-      <w:r>
-        <w:rPr>
-          <w:sz w:val="24"/>
-          <w:szCs w:val="24"/>
-        </w:rPr>
-        <w:t>Out of pocket</w:t>
-      </w:r>
-      <w:r>
-        <w:rPr>
-          <w:sz w:val="24"/>
-          <w:szCs w:val="24"/>
-        </w:rPr>
-        <w:t xml:space="preserve">: </w:t>
+        <w:t xml:space="preserve">Nursing Care and Continuing Care/Retirement Communities: </w:t>
+      </w:r>
+      <w:r>
+        <w:rPr>
+          <w:sz w:val="24"/>
+          <w:szCs w:val="24"/>
+        </w:rPr>
+        <w:t>196,804</w:t>
+      </w:r>
+    </w:p>
+    <w:p>
+      <w:pPr>
+        <w:pStyle w:val="ListParagraph"/>
+        <w:numPr>
+          <w:ilvl w:val="1"/>
+          <w:numId w:val="1"/>
+        </w:numPr>
+        <w:rPr>
+          <w:sz w:val="24"/>
+          <w:szCs w:val="24"/>
+        </w:rPr>
+      </w:pPr>
+      <w:r>
+        <w:rPr>
+          <w:sz w:val="24"/>
+          <w:szCs w:val="24"/>
+        </w:rPr>
+        <w:t xml:space="preserve">Out of pocket: </w:t>
       </w:r>
       <w:r>
         <w:rPr>
@@ -1344,14 +1415,7 @@
           <w:sz w:val="24"/>
           <w:szCs w:val="24"/>
         </w:rPr>
-        <w:t>Private Insurance:</w:t>
-      </w:r>
-      <w:r>
-        <w:rPr>
-          <w:sz w:val="24"/>
-          <w:szCs w:val="24"/>
-        </w:rPr>
-        <w:t xml:space="preserve"> </w:t>
+        <w:t xml:space="preserve">Private Insurance: </w:t>
       </w:r>
       <w:r>
         <w:rPr>
@@ -1405,131 +1469,7 @@
           <w:sz w:val="24"/>
           <w:szCs w:val="24"/>
         </w:rPr>
-        <w:t xml:space="preserve">Nursing Care and Continuing Care/Retirement Communities: </w:t>
-      </w:r>
-      <w:r>
-        <w:rPr>
-          <w:sz w:val="24"/>
-          <w:szCs w:val="24"/>
-        </w:rPr>
-        <w:t>196,804</w:t>
-      </w:r>
-    </w:p>
-    <w:p>
-      <w:pPr>
-        <w:pStyle w:val="ListParagraph"/>
-        <w:numPr>
-          <w:ilvl w:val="1"/>
-          <w:numId w:val="1"/>
-        </w:numPr>
-        <w:rPr>
-          <w:sz w:val="24"/>
-          <w:szCs w:val="24"/>
-        </w:rPr>
-      </w:pPr>
-      <w:r>
-        <w:rPr>
-          <w:sz w:val="24"/>
-          <w:szCs w:val="24"/>
-        </w:rPr>
-        <w:t xml:space="preserve">Out of pocket: </w:t>
-      </w:r>
-      <w:r>
-        <w:rPr>
-          <w:sz w:val="24"/>
-          <w:szCs w:val="24"/>
-        </w:rPr>
-        <w:t>23,270</w:t>
-      </w:r>
-    </w:p>
-    <w:p>
-      <w:pPr>
-        <w:pStyle w:val="ListParagraph"/>
-        <w:numPr>
-          <w:ilvl w:val="1"/>
-          <w:numId w:val="1"/>
-        </w:numPr>
-        <w:rPr>
-          <w:sz w:val="24"/>
-          <w:szCs w:val="24"/>
-        </w:rPr>
-      </w:pPr>
-      <w:r>
-        <w:rPr>
-          <w:sz w:val="24"/>
-          <w:szCs w:val="24"/>
-        </w:rPr>
-        <w:t xml:space="preserve">Private Insurance: </w:t>
-      </w:r>
-      <w:r>
-        <w:rPr>
-          <w:sz w:val="24"/>
-          <w:szCs w:val="24"/>
-        </w:rPr>
-        <w:t>10,584</w:t>
-      </w:r>
-    </w:p>
-    <w:p>
-      <w:pPr>
-        <w:pStyle w:val="ListParagraph"/>
-        <w:numPr>
-          <w:ilvl w:val="1"/>
-          <w:numId w:val="1"/>
-        </w:numPr>
-        <w:rPr>
-          <w:sz w:val="24"/>
-          <w:szCs w:val="24"/>
-        </w:rPr>
-      </w:pPr>
-      <w:r>
-        <w:rPr>
-          <w:sz w:val="24"/>
-          <w:szCs w:val="24"/>
-        </w:rPr>
-        <w:t xml:space="preserve">Non-Private (Medicare, Medicaid, CHIP, DOD, VA): </w:t>
-      </w:r>
-      <w:r>
-        <w:rPr>
-          <w:sz w:val="24"/>
-          <w:szCs w:val="24"/>
-        </w:rPr>
-        <w:t>19,957</w:t>
-      </w:r>
-    </w:p>
-    <w:p>
-      <w:pPr>
-        <w:pStyle w:val="ListParagraph"/>
-        <w:numPr>
-          <w:ilvl w:val="0"/>
-          <w:numId w:val="1"/>
-        </w:numPr>
-        <w:rPr>
-          <w:sz w:val="24"/>
-          <w:szCs w:val="24"/>
-        </w:rPr>
-      </w:pPr>
-      <w:r>
-        <w:rPr>
-          <w:sz w:val="24"/>
-          <w:szCs w:val="24"/>
-        </w:rPr>
-        <w:t xml:space="preserve">‘Other’ Health, residential, and personal care costs (nontraditional settings, </w:t>
-      </w:r>
-      <w:proofErr w:type="gramStart"/>
-      <w:r>
-        <w:rPr>
-          <w:sz w:val="24"/>
-          <w:szCs w:val="24"/>
-        </w:rPr>
-        <w:t>community based</w:t>
-      </w:r>
-      <w:proofErr w:type="gramEnd"/>
-      <w:r>
-        <w:rPr>
-          <w:sz w:val="24"/>
-          <w:szCs w:val="24"/>
-        </w:rPr>
-        <w:t xml:space="preserve"> waivers, school health and worksite healthcare: </w:t>
+        <w:t xml:space="preserve">‘Other’ Health, residential, and personal care costs (nontraditional settings, community based waivers, school health and worksite healthcare: </w:t>
       </w:r>
       <w:r>
         <w:rPr>
@@ -1619,6 +1559,262 @@
           <w:szCs w:val="24"/>
         </w:rPr>
         <w:t>128,213</w:t>
+      </w:r>
+    </w:p>
+    <w:p>
+      <w:pPr>
+        <w:pStyle w:val="ListParagraph"/>
+        <w:numPr>
+          <w:ilvl w:val="0"/>
+          <w:numId w:val="1"/>
+        </w:numPr>
+        <w:rPr>
+          <w:sz w:val="24"/>
+          <w:szCs w:val="24"/>
+        </w:rPr>
+      </w:pPr>
+      <w:r>
+        <w:rPr>
+          <w:sz w:val="24"/>
+          <w:szCs w:val="24"/>
+        </w:rPr>
+        <w:t xml:space="preserve">Mental Health (SAHMSA report): </w:t>
+      </w:r>
+      <w:r>
+        <w:rPr>
+          <w:sz w:val="24"/>
+          <w:szCs w:val="24"/>
+        </w:rPr>
+        <w:t>238,000</w:t>
+      </w:r>
+    </w:p>
+    <w:p>
+      <w:pPr>
+        <w:pStyle w:val="ListParagraph"/>
+        <w:numPr>
+          <w:ilvl w:val="1"/>
+          <w:numId w:val="1"/>
+        </w:numPr>
+        <w:rPr>
+          <w:sz w:val="24"/>
+          <w:szCs w:val="24"/>
+        </w:rPr>
+      </w:pPr>
+      <w:r>
+        <w:rPr>
+          <w:sz w:val="24"/>
+          <w:szCs w:val="24"/>
+        </w:rPr>
+        <w:t>Out of pocket: 10%</w:t>
+      </w:r>
+    </w:p>
+    <w:p>
+      <w:pPr>
+        <w:pStyle w:val="ListParagraph"/>
+        <w:numPr>
+          <w:ilvl w:val="1"/>
+          <w:numId w:val="1"/>
+        </w:numPr>
+        <w:rPr>
+          <w:sz w:val="24"/>
+          <w:szCs w:val="24"/>
+        </w:rPr>
+      </w:pPr>
+      <w:r>
+        <w:rPr>
+          <w:sz w:val="24"/>
+          <w:szCs w:val="24"/>
+        </w:rPr>
+        <w:t>Private insurance: 25%</w:t>
+      </w:r>
+    </w:p>
+    <w:p>
+      <w:pPr>
+        <w:pStyle w:val="ListParagraph"/>
+        <w:numPr>
+          <w:ilvl w:val="1"/>
+          <w:numId w:val="1"/>
+        </w:numPr>
+        <w:rPr>
+          <w:sz w:val="24"/>
+          <w:szCs w:val="24"/>
+        </w:rPr>
+      </w:pPr>
+      <w:r>
+        <w:rPr>
+          <w:sz w:val="24"/>
+          <w:szCs w:val="24"/>
+        </w:rPr>
+        <w:t>Non-Private: 63%</w:t>
+      </w:r>
+    </w:p>
+    <w:p>
+      <w:pPr>
+        <w:pStyle w:val="ListParagraph"/>
+        <w:numPr>
+          <w:ilvl w:val="0"/>
+          <w:numId w:val="1"/>
+        </w:numPr>
+        <w:rPr>
+          <w:sz w:val="24"/>
+          <w:szCs w:val="24"/>
+        </w:rPr>
+      </w:pPr>
+      <w:r>
+        <w:rPr>
+          <w:sz w:val="24"/>
+          <w:szCs w:val="24"/>
+        </w:rPr>
+        <w:t>Lab testing (Office of Inspector General)</w:t>
+      </w:r>
+    </w:p>
+    <w:p>
+      <w:pPr>
+        <w:pStyle w:val="ListParagraph"/>
+        <w:numPr>
+          <w:ilvl w:val="1"/>
+          <w:numId w:val="1"/>
+        </w:numPr>
+        <w:rPr>
+          <w:sz w:val="24"/>
+          <w:szCs w:val="24"/>
+        </w:rPr>
+      </w:pPr>
+      <w:r>
+        <w:rPr>
+          <w:sz w:val="24"/>
+          <w:szCs w:val="24"/>
+        </w:rPr>
+        <w:t>Out of pocket: ?</w:t>
+      </w:r>
+    </w:p>
+    <w:p>
+      <w:pPr>
+        <w:pStyle w:val="ListParagraph"/>
+        <w:numPr>
+          <w:ilvl w:val="1"/>
+          <w:numId w:val="1"/>
+        </w:numPr>
+        <w:rPr>
+          <w:sz w:val="24"/>
+          <w:szCs w:val="24"/>
+        </w:rPr>
+      </w:pPr>
+      <w:r>
+        <w:rPr>
+          <w:sz w:val="24"/>
+          <w:szCs w:val="24"/>
+        </w:rPr>
+        <w:t>Private insurance (estimated at 30% less): 5,481</w:t>
+      </w:r>
+    </w:p>
+    <w:p>
+      <w:pPr>
+        <w:pStyle w:val="ListParagraph"/>
+        <w:numPr>
+          <w:ilvl w:val="1"/>
+          <w:numId w:val="1"/>
+        </w:numPr>
+        <w:rPr>
+          <w:sz w:val="24"/>
+          <w:szCs w:val="24"/>
+        </w:rPr>
+      </w:pPr>
+      <w:r>
+        <w:rPr>
+          <w:sz w:val="24"/>
+          <w:szCs w:val="24"/>
+        </w:rPr>
+        <w:t xml:space="preserve">Non-Private: 7,830 </w:t>
+      </w:r>
+    </w:p>
+    <w:p>
+      <w:pPr>
+        <w:pStyle w:val="ListParagraph"/>
+        <w:numPr>
+          <w:ilvl w:val="0"/>
+          <w:numId w:val="1"/>
+        </w:numPr>
+        <w:rPr>
+          <w:sz w:val="24"/>
+          <w:szCs w:val="24"/>
+        </w:rPr>
+      </w:pPr>
+      <w:r>
+        <w:rPr>
+          <w:sz w:val="24"/>
+          <w:szCs w:val="24"/>
+        </w:rPr>
+        <w:t xml:space="preserve">Vision (Rein et al., 2021 Ophthalmology paper): </w:t>
+      </w:r>
+      <w:r>
+        <w:rPr>
+          <w:sz w:val="24"/>
+          <w:szCs w:val="24"/>
+        </w:rPr>
+        <w:t>56</w:t>
+      </w:r>
+      <w:r>
+        <w:rPr>
+          <w:sz w:val="24"/>
+          <w:szCs w:val="24"/>
+        </w:rPr>
+        <w:t>,</w:t>
+      </w:r>
+      <w:r>
+        <w:rPr>
+          <w:sz w:val="24"/>
+          <w:szCs w:val="24"/>
+        </w:rPr>
+        <w:t>915</w:t>
+      </w:r>
+      <w:r>
+        <w:rPr>
+          <w:sz w:val="24"/>
+          <w:szCs w:val="24"/>
+        </w:rPr>
+        <w:t xml:space="preserve"> [excluding nursing homes]</w:t>
+      </w:r>
+    </w:p>
+    <w:p>
+      <w:pPr>
+        <w:pStyle w:val="ListParagraph"/>
+        <w:numPr>
+          <w:ilvl w:val="0"/>
+          <w:numId w:val="1"/>
+        </w:numPr>
+        <w:rPr>
+          <w:sz w:val="24"/>
+          <w:szCs w:val="24"/>
+        </w:rPr>
+      </w:pPr>
+      <w:r>
+        <w:rPr>
+          <w:sz w:val="24"/>
+          <w:szCs w:val="24"/>
+        </w:rPr>
+        <w:t>‘Alternative care’</w:t>
+      </w:r>
+      <w:r>
+        <w:rPr>
+          <w:sz w:val="24"/>
+          <w:szCs w:val="24"/>
+        </w:rPr>
+        <w:t xml:space="preserve">(adjusted for inflation since 2007): </w:t>
+      </w:r>
+      <w:r>
+        <w:rPr>
+          <w:sz w:val="24"/>
+          <w:szCs w:val="24"/>
+        </w:rPr>
+        <w:t>42,315</w:t>
+      </w:r>
+      <w:r>
+        <w:rPr>
+          <w:sz w:val="24"/>
+          <w:szCs w:val="24"/>
+        </w:rPr>
+        <w:t xml:space="preserve"> [out of pocket]</w:t>
       </w:r>
     </w:p>
     <w:sectPr>

</xml_diff>

<commit_message>
Did the bulk of the work on our experimental materials, time to modify our old qualtrics survey and then get to it!
</commit_message>
<xml_diff>
--- a/Medical Yearly Costs/Cost Calibration Study Materials Planning.docx
+++ b/Medical Yearly Costs/Cost Calibration Study Materials Planning.docx
@@ -30,7 +30,23 @@
           <w:sz w:val="24"/>
           <w:szCs w:val="24"/>
         </w:rPr>
-        <w:t>The FEHB Brochures are ‘models of clarity’ written well and to be easy to understand, much moreso than public or private insurance. Yet, with 280 plans, and brochures being 65-77 pages on average in length!?!</w:t>
+        <w:t xml:space="preserve">The FEHB Brochures are ‘models of clarity’ written well and to be easy to understand, much </w:t>
+      </w:r>
+      <w:proofErr w:type="spellStart"/>
+      <w:r>
+        <w:rPr>
+          <w:sz w:val="24"/>
+          <w:szCs w:val="24"/>
+        </w:rPr>
+        <w:t>moreso</w:t>
+      </w:r>
+      <w:proofErr w:type="spellEnd"/>
+      <w:r>
+        <w:rPr>
+          <w:sz w:val="24"/>
+          <w:szCs w:val="24"/>
+        </w:rPr>
+        <w:t xml:space="preserve"> than public or private insurance. Yet, with 280 plans, and brochures being 65-77 pages on average in length!?!</w:t>
       </w:r>
     </w:p>
     <w:p>
@@ -545,6 +561,13 @@
         </w:rPr>
         <w:t>Non-Private (Medicare, Medicaid, CHIP, DOD, VA): 620,480</w:t>
       </w:r>
+      <w:r>
+        <w:rPr>
+          <w:sz w:val="24"/>
+          <w:szCs w:val="24"/>
+        </w:rPr>
+        <w:t>#</w:t>
+      </w:r>
     </w:p>
     <w:p>
       <w:pPr>
@@ -1843,6 +1866,106 @@
           <w:szCs w:val="24"/>
         </w:rPr>
         <w:t xml:space="preserve"> [out of pocket]</w:t>
+      </w:r>
+    </w:p>
+    <w:p>
+      <w:pPr>
+        <w:rPr>
+          <w:sz w:val="24"/>
+          <w:szCs w:val="24"/>
+        </w:rPr>
+      </w:pPr>
+    </w:p>
+    <w:p>
+      <w:pPr>
+        <w:rPr>
+          <w:sz w:val="24"/>
+          <w:szCs w:val="24"/>
+        </w:rPr>
+      </w:pPr>
+      <w:r>
+        <w:rPr>
+          <w:sz w:val="24"/>
+          <w:szCs w:val="24"/>
+        </w:rPr>
+        <w:t>70 total.. Try 45/46?</w:t>
+      </w:r>
+      <w:r>
+        <w:rPr>
+          <w:sz w:val="24"/>
+          <w:szCs w:val="24"/>
+        </w:rPr>
+        <w:tab/>
+        <w:t>originally 47/72</w:t>
+      </w:r>
+    </w:p>
+    <w:p>
+      <w:pPr>
+        <w:rPr>
+          <w:sz w:val="24"/>
+          <w:szCs w:val="24"/>
+        </w:rPr>
+      </w:pPr>
+      <w:r>
+        <w:rPr>
+          <w:sz w:val="24"/>
+          <w:szCs w:val="24"/>
+        </w:rPr>
+        <w:t>Total personal health care (total that should be spent outside of investment/administrative fees) in mil = 3357832 for 329</w:t>
+      </w:r>
+      <w:r>
+        <w:rPr>
+          <w:sz w:val="24"/>
+          <w:szCs w:val="24"/>
+        </w:rPr>
+        <w:tab/>
+        <w:t>Medicaid coverage = 65 mil</w:t>
+      </w:r>
+    </w:p>
+    <w:p>
+      <w:pPr>
+        <w:rPr>
+          <w:sz w:val="24"/>
+          <w:szCs w:val="24"/>
+        </w:rPr>
+      </w:pPr>
+      <w:r>
+        <w:rPr>
+          <w:sz w:val="24"/>
+          <w:szCs w:val="24"/>
+        </w:rPr>
+        <w:t>Yearly spent by private health insurance = 1,000,234 for 211</w:t>
+      </w:r>
+      <w:r>
+        <w:rPr>
+          <w:sz w:val="24"/>
+          <w:szCs w:val="24"/>
+        </w:rPr>
+        <w:tab/>
+        <w:t>Average spent per person per year thru PHI: $4740.5</w:t>
+      </w:r>
+    </w:p>
+    <w:p>
+      <w:pPr>
+        <w:rPr>
+          <w:sz w:val="24"/>
+          <w:szCs w:val="24"/>
+        </w:rPr>
+      </w:pPr>
+      <w:r>
+        <w:rPr>
+          <w:sz w:val="24"/>
+          <w:szCs w:val="24"/>
+        </w:rPr>
+        <w:t>Yearly spent by Govt health insurance = 1,490,818 for 106?</w:t>
+      </w:r>
+      <w:r>
+        <w:rPr>
+          <w:sz w:val="24"/>
+          <w:szCs w:val="24"/>
+        </w:rPr>
+        <w:tab/>
+        <w:t>Average spent per person per year thru GHI: $11,467.8</w:t>
       </w:r>
     </w:p>
     <w:sectPr>

</xml_diff>